<commit_message>
Prepared Python code for review
</commit_message>
<xml_diff>
--- a/user_scripts.docx
+++ b/user_scripts.docx
@@ -63,30 +63,6 @@
       </w:pPr>
       <w:r>
         <w:t>Пользователю предоставляется список рекомендованных вопросов</w:t>
-      </w:r>
-      <w:r>
-        <w:t xml:space="preserve"> </w:t>
-      </w:r>
-      <w:r>
-        <w:t>(основанный на анализе ответов других пользователей</w:t>
-      </w:r>
-      <w:r>
-        <w:t xml:space="preserve"> [</w:t>
-      </w:r>
-      <w:r>
-        <w:t>рекомендательная система</w:t>
-      </w:r>
-      <w:r>
-        <w:t xml:space="preserve"> </w:t>
-      </w:r>
-      <w:r>
-        <w:t>с использованием машинного обучения</w:t>
-      </w:r>
-      <w:r>
-        <w:t>]</w:t>
-      </w:r>
-      <w:r>
-        <w:t>)</w:t>
       </w:r>
     </w:p>
     <w:p>

</xml_diff>

<commit_message>
Add dynamically changing themes
</commit_message>
<xml_diff>
--- a/user_scripts.docx
+++ b/user_scripts.docx
@@ -4,230 +4,236 @@
   <w:body>
     <w:p>
       <w:r>
-        <w:t>Бачин Данила, 10-МИ-2</w:t>
-      </w:r>
-    </w:p>
-    <w:p>
-      <w:r>
-        <w:t>Действие: Информация о растении по введенному запросу</w:t>
-      </w:r>
-    </w:p>
-    <w:p>
-      <w:pPr>
-        <w:pStyle w:val="a3"/>
-        <w:numPr>
-          <w:ilvl w:val="0"/>
-          <w:numId w:val="1"/>
-        </w:numPr>
-      </w:pPr>
-      <w:r>
-        <w:t>Поиск растений по ключевой фразе, введенной пользователем</w:t>
-      </w:r>
-    </w:p>
-    <w:p>
-      <w:pPr>
-        <w:pStyle w:val="a3"/>
-        <w:numPr>
-          <w:ilvl w:val="0"/>
-          <w:numId w:val="1"/>
-        </w:numPr>
-      </w:pPr>
-      <w:r>
-        <w:t>Просмотр списка наиболее релевантных растений, предложенных системой</w:t>
-      </w:r>
-    </w:p>
-    <w:p>
-      <w:pPr>
-        <w:pStyle w:val="a3"/>
-        <w:numPr>
-          <w:ilvl w:val="0"/>
-          <w:numId w:val="1"/>
-        </w:numPr>
-      </w:pPr>
-      <w:r>
-        <w:t>Просмотр информации о растении</w:t>
-      </w:r>
-    </w:p>
-    <w:p>
-      <w:r>
-        <w:t>Действие: Поиск растения по внешнему виду</w:t>
-      </w:r>
-    </w:p>
-    <w:p>
-      <w:pPr>
-        <w:pStyle w:val="a3"/>
-        <w:numPr>
-          <w:ilvl w:val="0"/>
-          <w:numId w:val="2"/>
-        </w:numPr>
-      </w:pPr>
-      <w:r>
-        <w:t>Пользователю предоставляется список рекомендованных вопросов</w:t>
-      </w:r>
-    </w:p>
-    <w:p>
-      <w:pPr>
-        <w:pStyle w:val="a3"/>
-        <w:numPr>
-          <w:ilvl w:val="0"/>
-          <w:numId w:val="2"/>
-        </w:numPr>
-      </w:pPr>
-      <w:r>
-        <w:t>Пользователь отвечает на простые вопросы (Хвоя или листва</w:t>
-      </w:r>
-      <w:r>
-        <w:t>?)</w:t>
-      </w:r>
-      <w:r>
-        <w:t>, рекомендованные системой (всегда возможен вариант не знаю\не могу определить)</w:t>
-      </w:r>
-    </w:p>
-    <w:p>
-      <w:pPr>
-        <w:pStyle w:val="a3"/>
-        <w:numPr>
-          <w:ilvl w:val="0"/>
-          <w:numId w:val="2"/>
-        </w:numPr>
-      </w:pPr>
-      <w:r>
-        <w:t>Также пользователь может открыть каталог со всеми возможными вопросами, и отвечать на них.</w:t>
-      </w:r>
-    </w:p>
-    <w:p>
-      <w:pPr>
-        <w:pStyle w:val="a3"/>
-        <w:numPr>
-          <w:ilvl w:val="0"/>
-          <w:numId w:val="2"/>
-        </w:numPr>
-      </w:pPr>
-      <w:r>
-        <w:t>В конце, на основе полученных результатов, система предлагает юзеру наиболее релевантные виды растений.</w:t>
-      </w:r>
-    </w:p>
-    <w:p>
-      <w:pPr>
-        <w:pStyle w:val="a3"/>
-        <w:numPr>
-          <w:ilvl w:val="0"/>
-          <w:numId w:val="2"/>
-        </w:numPr>
-      </w:pPr>
-      <w:r>
-        <w:t>Пользователь может выбрать подходящее растение (фото прилагаются), и посмотреть информацию о нем.</w:t>
-      </w:r>
-    </w:p>
-    <w:p>
-      <w:r>
-        <w:t>Действие: Поиск вопросов по ключевой фразе</w:t>
-      </w:r>
-    </w:p>
-    <w:p>
-      <w:pPr>
-        <w:pStyle w:val="a3"/>
-        <w:numPr>
-          <w:ilvl w:val="0"/>
-          <w:numId w:val="3"/>
-        </w:numPr>
-      </w:pPr>
-      <w:r>
-        <w:t>Юзер может ввести клю</w:t>
-      </w:r>
-      <w:r>
-        <w:t>чевую фразу в строку поиска вопросов</w:t>
-      </w:r>
-    </w:p>
-    <w:p>
-      <w:pPr>
-        <w:pStyle w:val="a3"/>
-        <w:numPr>
-          <w:ilvl w:val="0"/>
-          <w:numId w:val="3"/>
-        </w:numPr>
-      </w:pPr>
-      <w:r>
-        <w:t>Программа предоставляет все вопросы, в которых содержится данная фраза</w:t>
-      </w:r>
-    </w:p>
-    <w:p>
-      <w:r>
-        <w:t>Действие: Информация о приложении</w:t>
-      </w:r>
-    </w:p>
-    <w:p>
-      <w:pPr>
-        <w:pStyle w:val="a3"/>
-        <w:numPr>
-          <w:ilvl w:val="0"/>
-          <w:numId w:val="4"/>
-        </w:numPr>
-      </w:pPr>
-      <w:r>
-        <w:t>Пользователь может посмотреть в инструкцию по эксплуатации данного ПО.</w:t>
-      </w:r>
-    </w:p>
-    <w:p>
-      <w:pPr>
-        <w:pStyle w:val="a3"/>
-        <w:numPr>
-          <w:ilvl w:val="0"/>
-          <w:numId w:val="4"/>
-        </w:numPr>
-      </w:pPr>
-      <w:r>
-        <w:t>Можно посмотреть информацию о разработчиках</w:t>
-      </w:r>
-    </w:p>
-    <w:p>
-      <w:pPr>
-        <w:pStyle w:val="a3"/>
-        <w:numPr>
-          <w:ilvl w:val="0"/>
-          <w:numId w:val="4"/>
-        </w:numPr>
-      </w:pPr>
-      <w:r>
-        <w:t>Также предоставляются сведения о текущей версии приложения</w:t>
-      </w:r>
-    </w:p>
-    <w:p>
-      <w:r>
-        <w:t>Действие: Настройка интерфейса</w:t>
-      </w:r>
-    </w:p>
-    <w:p>
-      <w:pPr>
-        <w:pStyle w:val="a3"/>
-        <w:numPr>
-          <w:ilvl w:val="0"/>
-          <w:numId w:val="5"/>
-        </w:numPr>
-      </w:pPr>
-      <w:r>
-        <w:t>Изменение темы</w:t>
-      </w:r>
-    </w:p>
-    <w:p>
-      <w:pPr>
-        <w:pStyle w:val="a3"/>
-        <w:numPr>
-          <w:ilvl w:val="0"/>
-          <w:numId w:val="5"/>
-        </w:numPr>
-      </w:pPr>
-      <w:r>
-        <w:t>Изменение размера шрифта и т.</w:t>
-      </w:r>
-      <w:r>
-        <w:t xml:space="preserve"> </w:t>
-      </w:r>
-      <w:r>
-        <w:t>д</w:t>
+        <w:t>Бачин Данила, 1</w:t>
+      </w:r>
+      <w:r>
+        <w:t>1</w:t>
       </w:r>
       <w:bookmarkStart w:id="0" w:name="_GoBack"/>
       <w:bookmarkEnd w:id="0"/>
+      <w:r>
+        <w:t>-МИ-2</w:t>
+      </w:r>
+    </w:p>
+    <w:p>
+      <w:r>
+        <w:t>Действие: Информация о растении по введенному запросу</w:t>
+      </w:r>
+    </w:p>
+    <w:p>
+      <w:pPr>
+        <w:pStyle w:val="a3"/>
+        <w:numPr>
+          <w:ilvl w:val="0"/>
+          <w:numId w:val="1"/>
+        </w:numPr>
+      </w:pPr>
+      <w:r>
+        <w:t>Поиск растений по ключевой фразе, введенной пользователем</w:t>
+      </w:r>
+    </w:p>
+    <w:p>
+      <w:pPr>
+        <w:pStyle w:val="a3"/>
+        <w:numPr>
+          <w:ilvl w:val="0"/>
+          <w:numId w:val="1"/>
+        </w:numPr>
+      </w:pPr>
+      <w:r>
+        <w:t>Просмотр списка наиболее релевантных растений, предложенных системой</w:t>
+      </w:r>
+    </w:p>
+    <w:p>
+      <w:pPr>
+        <w:pStyle w:val="a3"/>
+        <w:numPr>
+          <w:ilvl w:val="0"/>
+          <w:numId w:val="1"/>
+        </w:numPr>
+      </w:pPr>
+      <w:r>
+        <w:t>Просмотр информации о растении</w:t>
+      </w:r>
+    </w:p>
+    <w:p>
+      <w:r>
+        <w:t>Действие: Поиск растения по внешнему виду</w:t>
+      </w:r>
+    </w:p>
+    <w:p>
+      <w:pPr>
+        <w:pStyle w:val="a3"/>
+        <w:numPr>
+          <w:ilvl w:val="0"/>
+          <w:numId w:val="2"/>
+        </w:numPr>
+      </w:pPr>
+      <w:r>
+        <w:t>Пользователю предоставляется список рекомендованных вопросов</w:t>
+      </w:r>
+    </w:p>
+    <w:p>
+      <w:pPr>
+        <w:pStyle w:val="a3"/>
+        <w:numPr>
+          <w:ilvl w:val="0"/>
+          <w:numId w:val="2"/>
+        </w:numPr>
+      </w:pPr>
+      <w:r>
+        <w:t>Пользователь отвечает на простые вопросы (Хвоя или листва</w:t>
+      </w:r>
+      <w:r>
+        <w:t>?)</w:t>
+      </w:r>
+      <w:r>
+        <w:t>, рекомендованные системой (всегда возможен вариант не знаю\не могу определить)</w:t>
+      </w:r>
+    </w:p>
+    <w:p>
+      <w:pPr>
+        <w:pStyle w:val="a3"/>
+        <w:numPr>
+          <w:ilvl w:val="0"/>
+          <w:numId w:val="2"/>
+        </w:numPr>
+      </w:pPr>
+      <w:r>
+        <w:t>Также пользователь может открыть каталог со всеми возможными вопросами, и отвечать на них.</w:t>
+      </w:r>
+    </w:p>
+    <w:p>
+      <w:pPr>
+        <w:pStyle w:val="a3"/>
+        <w:numPr>
+          <w:ilvl w:val="0"/>
+          <w:numId w:val="2"/>
+        </w:numPr>
+      </w:pPr>
+      <w:r>
+        <w:t>В конце, на основе полученных результатов, система предлагает юзеру наиболее релевантные виды растений.</w:t>
+      </w:r>
+    </w:p>
+    <w:p>
+      <w:pPr>
+        <w:pStyle w:val="a3"/>
+        <w:numPr>
+          <w:ilvl w:val="0"/>
+          <w:numId w:val="2"/>
+        </w:numPr>
+      </w:pPr>
+      <w:r>
+        <w:t>Пользователь может выбрать подходящее растение (фото прилагаются), и посмотреть информацию о нем.</w:t>
+      </w:r>
+    </w:p>
+    <w:p>
+      <w:r>
+        <w:t>Действие: Поиск вопросов по ключевой фразе</w:t>
+      </w:r>
+    </w:p>
+    <w:p>
+      <w:pPr>
+        <w:pStyle w:val="a3"/>
+        <w:numPr>
+          <w:ilvl w:val="0"/>
+          <w:numId w:val="3"/>
+        </w:numPr>
+      </w:pPr>
+      <w:r>
+        <w:t>Юзер может ввести клю</w:t>
+      </w:r>
+      <w:r>
+        <w:t>чевую фразу в строку поиска вопросов</w:t>
+      </w:r>
+    </w:p>
+    <w:p>
+      <w:pPr>
+        <w:pStyle w:val="a3"/>
+        <w:numPr>
+          <w:ilvl w:val="0"/>
+          <w:numId w:val="3"/>
+        </w:numPr>
+      </w:pPr>
+      <w:r>
+        <w:t>Программа предоставляет все вопросы, в которых содержится данная фраза</w:t>
+      </w:r>
+    </w:p>
+    <w:p>
+      <w:r>
+        <w:t>Действие: Информация о приложении</w:t>
+      </w:r>
+    </w:p>
+    <w:p>
+      <w:pPr>
+        <w:pStyle w:val="a3"/>
+        <w:numPr>
+          <w:ilvl w:val="0"/>
+          <w:numId w:val="4"/>
+        </w:numPr>
+      </w:pPr>
+      <w:r>
+        <w:t>Пользователь может посмотреть инструкцию по эксплуатации данного ПО.</w:t>
+      </w:r>
+    </w:p>
+    <w:p>
+      <w:pPr>
+        <w:pStyle w:val="a3"/>
+        <w:numPr>
+          <w:ilvl w:val="0"/>
+          <w:numId w:val="4"/>
+        </w:numPr>
+      </w:pPr>
+      <w:r>
+        <w:t>Можно посмотреть информацию о разработчиках</w:t>
+      </w:r>
+    </w:p>
+    <w:p>
+      <w:pPr>
+        <w:pStyle w:val="a3"/>
+        <w:numPr>
+          <w:ilvl w:val="0"/>
+          <w:numId w:val="4"/>
+        </w:numPr>
+      </w:pPr>
+      <w:r>
+        <w:t>Также предоставляются сведения о текущей версии приложения</w:t>
+      </w:r>
+    </w:p>
+    <w:p>
+      <w:r>
+        <w:t>Действие: Настройка интерфейса</w:t>
+      </w:r>
+    </w:p>
+    <w:p>
+      <w:pPr>
+        <w:pStyle w:val="a3"/>
+        <w:numPr>
+          <w:ilvl w:val="0"/>
+          <w:numId w:val="5"/>
+        </w:numPr>
+      </w:pPr>
+      <w:r>
+        <w:t>Изменение темы</w:t>
+      </w:r>
+    </w:p>
+    <w:p>
+      <w:pPr>
+        <w:pStyle w:val="a3"/>
+        <w:numPr>
+          <w:ilvl w:val="0"/>
+          <w:numId w:val="5"/>
+        </w:numPr>
+      </w:pPr>
+      <w:r>
+        <w:t>Изменение размера шрифта и т.</w:t>
+      </w:r>
+      <w:r>
+        <w:t xml:space="preserve"> </w:t>
+      </w:r>
+      <w:r>
+        <w:t>д</w:t>
+      </w:r>
     </w:p>
     <w:sectPr>
       <w:pgSz w:w="11906" w:h="16838"/>

</xml_diff>